<commit_message>
26/10/2022 24hr Forecast for Kumasi
</commit_message>
<xml_diff>
--- a/FORECAST KUMASI.docx
+++ b/FORECAST KUMASI.docx
@@ -130,7 +130,7 @@
                                 <w:sz w:val="44"/>
                                 <w:szCs w:val="44"/>
                               </w:rPr>
-                              <w:t>3</w:t>
+                              <w:t>6</w:t>
                             </w:r>
                             <w:r>
                               <w:rPr>
@@ -268,7 +268,7 @@
                           <w:sz w:val="44"/>
                           <w:szCs w:val="44"/>
                         </w:rPr>
-                        <w:t>3</w:t>
+                        <w:t>6</w:t>
                       </w:r>
                       <w:r>
                         <w:rPr>
@@ -486,18 +486,7 @@
                 <w:szCs w:val="40"/>
                 <w:lang w:val="en-US"/>
               </w:rPr>
-              <w:t>2</w:t>
-            </w:r>
-            <w:r>
-              <w:rPr>
-                <w:rFonts w:cstheme="minorHAnsi"/>
-                <w:b/>
-                <w:bCs/>
-                <w:sz w:val="40"/>
-                <w:szCs w:val="40"/>
-                <w:lang w:val="en-US"/>
-              </w:rPr>
-              <w:t>6</w:t>
+              <w:t>31</w:t>
             </w:r>
             <w:r>
               <w:rPr>
@@ -654,7 +643,7 @@
                 <w:szCs w:val="40"/>
                 <w:lang w:val="en-US"/>
               </w:rPr>
-              <w:t>Moderate</w:t>
+              <w:t>Light</w:t>
             </w:r>
           </w:p>
         </w:tc>
@@ -743,7 +732,7 @@
                 <w:szCs w:val="40"/>
                 <w:lang w:val="en-US"/>
               </w:rPr>
-              <w:t>35</w:t>
+              <w:t>15</w:t>
             </w:r>
             <w:r>
               <w:rPr>
@@ -796,7 +785,18 @@
                 <w:szCs w:val="40"/>
                 <w:lang w:val="en-US"/>
               </w:rPr>
-              <w:t>10 %</w:t>
+              <w:t>5</w:t>
+            </w:r>
+            <w:r>
+              <w:rPr>
+                <w:rFonts w:cstheme="minorHAnsi"/>
+                <w:b/>
+                <w:bCs/>
+                <w:sz w:val="40"/>
+                <w:szCs w:val="40"/>
+                <w:lang w:val="en-US"/>
+              </w:rPr>
+              <w:t xml:space="preserve"> %</w:t>
             </w:r>
           </w:p>
         </w:tc>
@@ -850,17 +850,7 @@
                 <w:sz w:val="40"/>
                 <w:szCs w:val="40"/>
               </w:rPr>
-              <w:t>8</w:t>
-            </w:r>
-            <w:r>
-              <w:rPr>
-                <w:rFonts w:cstheme="minorHAnsi"/>
-                <w:b/>
-                <w:bCs/>
-                <w:sz w:val="40"/>
-                <w:szCs w:val="40"/>
-              </w:rPr>
-              <w:t>3</w:t>
+              <w:t>74</w:t>
             </w:r>
             <w:r>
               <w:rPr>
@@ -927,7 +917,7 @@
                 <w:sz w:val="40"/>
                 <w:szCs w:val="40"/>
               </w:rPr>
-              <w:t>7</w:t>
+              <w:t>3</w:t>
             </w:r>
             <w:r>
               <w:rPr>
@@ -1025,7 +1015,7 @@
                 <w:sz w:val="40"/>
                 <w:szCs w:val="40"/>
               </w:rPr>
-              <w:t>W</w:t>
+              <w:t>E</w:t>
             </w:r>
           </w:p>
         </w:tc>
@@ -1054,16 +1044,6 @@
                 <w:szCs w:val="40"/>
               </w:rPr>
               <w:t>S</w:t>
-            </w:r>
-            <w:r>
-              <w:rPr>
-                <w:rFonts w:cstheme="minorHAnsi"/>
-                <w:b/>
-                <w:bCs/>
-                <w:sz w:val="40"/>
-                <w:szCs w:val="40"/>
-              </w:rPr>
-              <w:t>W</w:t>
             </w:r>
           </w:p>
         </w:tc>
@@ -1117,7 +1097,7 @@
                 <w:sz w:val="40"/>
                 <w:szCs w:val="40"/>
               </w:rPr>
-              <w:t>1</w:t>
+              <w:t>2</w:t>
             </w:r>
             <w:r>
               <w:rPr>
@@ -1185,7 +1165,7 @@
                 <w:sz w:val="40"/>
                 <w:szCs w:val="40"/>
               </w:rPr>
-              <w:t>1</w:t>
+              <w:t>2</w:t>
             </w:r>
             <w:r>
               <w:rPr>
@@ -1338,7 +1318,7 @@
                 <w:sz w:val="40"/>
                 <w:szCs w:val="40"/>
               </w:rPr>
-              <w:t>4</w:t>
+              <w:t>5</w:t>
             </w:r>
             <w:r>
               <w:rPr>
@@ -1456,7 +1436,16 @@
                 <w:szCs w:val="40"/>
                 <w:lang w:val="en-US"/>
               </w:rPr>
-              <w:t>49</w:t>
+              <w:t>4</w:t>
+            </w:r>
+            <w:r>
+              <w:rPr>
+                <w:rFonts w:ascii="Arial" w:hAnsi="Arial" w:cs="Arial"/>
+                <w:sz w:val="40"/>
+                <w:szCs w:val="40"/>
+                <w:lang w:val="en-US"/>
+              </w:rPr>
+              <w:t>8</w:t>
             </w:r>
             <w:r>
               <w:rPr>

</xml_diff>